<commit_message>
Update multiple folders with latest files
</commit_message>
<xml_diff>
--- a/Meta/2-2 LECTURE Ⅰ.docx
+++ b/Meta/2-2 LECTURE Ⅰ.docx
@@ -1439,31 +1439,6 @@
           <w:sz w:val="20"/>
           <w:szCs w:val="20"/>
         </w:rPr>
-        <w:t>•</w:t>
-      </w:r>
-      <w:r>
-        <w:rPr>
-          <w:rFonts w:ascii="ヒラギノ明朝 ProN W3" w:eastAsia="ヒラギノ明朝 ProN W3" w:hAnsi="ヒラギノ明朝 ProN W3"/>
-          <w:sz w:val="20"/>
-          <w:szCs w:val="20"/>
-        </w:rPr>
-        <w:t xml:space="preserve"> Provides Apple with a real-world, at-scale example of safety leadership without modifying platform guidelines</w:t>
-      </w:r>
-    </w:p>
-    <w:p>
-      <w:pPr>
-        <w:rPr>
-          <w:rFonts w:ascii="ヒラギノ明朝 ProN W3" w:eastAsia="ヒラギノ明朝 ProN W3" w:hAnsi="ヒラギノ明朝 ProN W3"/>
-          <w:sz w:val="20"/>
-          <w:szCs w:val="20"/>
-        </w:rPr>
-      </w:pPr>
-      <w:r>
-        <w:rPr>
-          <w:rFonts w:ascii="ヒラギノ明朝 ProN W3" w:eastAsia="ヒラギノ明朝 ProN W3" w:hAnsi="ヒラギノ明朝 ProN W3" w:hint="eastAsia"/>
-          <w:sz w:val="20"/>
-          <w:szCs w:val="20"/>
-        </w:rPr>
         <w:lastRenderedPageBreak/>
         <w:t>•</w:t>
       </w:r>
@@ -1473,6 +1448,31 @@
           <w:sz w:val="20"/>
           <w:szCs w:val="20"/>
         </w:rPr>
+        <w:t xml:space="preserve"> Provides Apple with a real-world, at-scale example of safety leadership without modifying platform guidelines</w:t>
+      </w:r>
+    </w:p>
+    <w:p>
+      <w:pPr>
+        <w:rPr>
+          <w:rFonts w:ascii="ヒラギノ明朝 ProN W3" w:eastAsia="ヒラギノ明朝 ProN W3" w:hAnsi="ヒラギノ明朝 ProN W3"/>
+          <w:sz w:val="20"/>
+          <w:szCs w:val="20"/>
+        </w:rPr>
+      </w:pPr>
+      <w:r>
+        <w:rPr>
+          <w:rFonts w:ascii="ヒラギノ明朝 ProN W3" w:eastAsia="ヒラギノ明朝 ProN W3" w:hAnsi="ヒラギノ明朝 ProN W3" w:hint="eastAsia"/>
+          <w:sz w:val="20"/>
+          <w:szCs w:val="20"/>
+        </w:rPr>
+        <w:t>•</w:t>
+      </w:r>
+      <w:r>
+        <w:rPr>
+          <w:rFonts w:ascii="ヒラギノ明朝 ProN W3" w:eastAsia="ヒラギノ明朝 ProN W3" w:hAnsi="ヒラギノ明朝 ProN W3"/>
+          <w:sz w:val="20"/>
+          <w:szCs w:val="20"/>
+        </w:rPr>
         <w:t xml:space="preserve"> Increases consumer perception that “iPhone = the safest identity gateway for major global platforms”</w:t>
       </w:r>
     </w:p>
@@ -1539,61 +1539,86 @@
     <w:p>
       <w:pPr>
         <w:rPr>
+          <w:rFonts w:ascii="ヒラギノ明朝 ProN W3" w:eastAsia="ヒラギノ明朝 ProN W3" w:hAnsi="ヒラギノ明朝 ProN W3"/>
+          <w:sz w:val="20"/>
+          <w:szCs w:val="20"/>
+        </w:rPr>
+      </w:pPr>
+      <w:r>
+        <w:rPr>
+          <w:rFonts w:ascii="ヒラギノ明朝 ProN W3" w:eastAsia="ヒラギノ明朝 ProN W3" w:hAnsi="ヒラギノ明朝 ProN W3"/>
+          <w:sz w:val="20"/>
+          <w:szCs w:val="20"/>
+        </w:rPr>
+        <w:t>Even a minimally coordinated implementation gives Apple a global narrative win. This is why Apple would reasonably view the proposal not as a concession to Meta, but as an opportunity to further entrench the iPhone as the world’s most trusted identity device.</w:t>
+      </w:r>
+    </w:p>
+    <w:p>
+      <w:pPr>
+        <w:rPr>
+          <w:rFonts w:ascii="ヒラギノ明朝 ProN W3" w:eastAsia="ヒラギノ明朝 ProN W3" w:hAnsi="ヒラギノ明朝 ProN W3"/>
+          <w:sz w:val="20"/>
+          <w:szCs w:val="20"/>
+        </w:rPr>
+      </w:pPr>
+    </w:p>
+    <w:p>
+      <w:pPr>
+        <w:rPr>
+          <w:rFonts w:ascii="ヒラギノ明朝 ProN W3" w:eastAsia="ヒラギノ明朝 ProN W3" w:hAnsi="ヒラギノ明朝 ProN W3"/>
+          <w:sz w:val="20"/>
+          <w:szCs w:val="20"/>
+        </w:rPr>
+      </w:pPr>
+      <w:r>
+        <w:rPr>
+          <w:rFonts w:ascii="ヒラギノ明朝 ProN W3" w:eastAsia="ヒラギノ明朝 ProN W3" w:hAnsi="ヒラギノ明朝 ProN W3"/>
+          <w:sz w:val="20"/>
+          <w:szCs w:val="20"/>
+        </w:rPr>
+        <w:t>SECTION V — Why Doing Nothing Is the Worst Option</w:t>
+      </w:r>
+    </w:p>
+    <w:p>
+      <w:pPr>
+        <w:rPr>
+          <w:rFonts w:ascii="ヒラギノ明朝 ProN W3" w:eastAsia="ヒラギノ明朝 ProN W3" w:hAnsi="ヒラギノ明朝 ProN W3"/>
+          <w:sz w:val="20"/>
+          <w:szCs w:val="20"/>
+        </w:rPr>
+      </w:pPr>
+      <w:r>
+        <w:rPr>
+          <w:rFonts w:ascii="ヒラギノ明朝 ProN W3" w:eastAsia="ヒラギノ明朝 ProN W3" w:hAnsi="ヒラギノ明朝 ProN W3"/>
+          <w:sz w:val="20"/>
+          <w:szCs w:val="20"/>
+        </w:rPr>
+        <w:t>If Meta maintains the current selfie-video workflow:</w:t>
+      </w:r>
+    </w:p>
+    <w:p>
+      <w:pPr>
+        <w:rPr>
+          <w:rFonts w:ascii="ヒラギノ明朝 ProN W3" w:eastAsia="ヒラギノ明朝 ProN W3" w:hAnsi="ヒラギノ明朝 ProN W3"/>
+          <w:sz w:val="20"/>
+          <w:szCs w:val="20"/>
+        </w:rPr>
+      </w:pPr>
+      <w:r>
+        <w:rPr>
           <w:rFonts w:ascii="ヒラギノ明朝 ProN W3" w:eastAsia="ヒラギノ明朝 ProN W3" w:hAnsi="ヒラギノ明朝 ProN W3" w:hint="eastAsia"/>
           <w:sz w:val="20"/>
           <w:szCs w:val="20"/>
         </w:rPr>
-      </w:pPr>
-      <w:r>
-        <w:rPr>
-          <w:rFonts w:ascii="ヒラギノ明朝 ProN W3" w:eastAsia="ヒラギノ明朝 ProN W3" w:hAnsi="ヒラギノ明朝 ProN W3"/>
-          <w:sz w:val="20"/>
-          <w:szCs w:val="20"/>
-        </w:rPr>
-        <w:t>Even a minimally coordinated implementation gives Apple a global narrative win. This is why Apple would reasonably view the proposal not as a concession to Meta, but as an opportunity to further entrench the iPhone as the world’s most trusted identity device.</w:t>
-      </w:r>
-    </w:p>
-    <w:p>
-      <w:pPr>
-        <w:rPr>
-          <w:rFonts w:ascii="ヒラギノ明朝 ProN W3" w:eastAsia="ヒラギノ明朝 ProN W3" w:hAnsi="ヒラギノ明朝 ProN W3"/>
-          <w:sz w:val="20"/>
-          <w:szCs w:val="20"/>
-        </w:rPr>
-      </w:pPr>
-    </w:p>
-    <w:p>
-      <w:pPr>
-        <w:rPr>
-          <w:rFonts w:ascii="ヒラギノ明朝 ProN W3" w:eastAsia="ヒラギノ明朝 ProN W3" w:hAnsi="ヒラギノ明朝 ProN W3"/>
-          <w:sz w:val="20"/>
-          <w:szCs w:val="20"/>
-        </w:rPr>
-      </w:pPr>
-      <w:r>
-        <w:rPr>
-          <w:rFonts w:ascii="ヒラギノ明朝 ProN W3" w:eastAsia="ヒラギノ明朝 ProN W3" w:hAnsi="ヒラギノ明朝 ProN W3"/>
-          <w:sz w:val="20"/>
-          <w:szCs w:val="20"/>
-        </w:rPr>
-        <w:t>SECTION V — Why Doing Nothing Is the Worst Option</w:t>
-      </w:r>
-    </w:p>
-    <w:p>
-      <w:pPr>
-        <w:rPr>
-          <w:rFonts w:ascii="ヒラギノ明朝 ProN W3" w:eastAsia="ヒラギノ明朝 ProN W3" w:hAnsi="ヒラギノ明朝 ProN W3"/>
-          <w:sz w:val="20"/>
-          <w:szCs w:val="20"/>
-        </w:rPr>
-      </w:pPr>
-      <w:r>
-        <w:rPr>
-          <w:rFonts w:ascii="ヒラギノ明朝 ProN W3" w:eastAsia="ヒラギノ明朝 ProN W3" w:hAnsi="ヒラギノ明朝 ProN W3"/>
-          <w:sz w:val="20"/>
-          <w:szCs w:val="20"/>
-        </w:rPr>
-        <w:t>If Meta maintains the current selfie-video workflow:</w:t>
+        <w:t>•</w:t>
+      </w:r>
+      <w:r>
+        <w:rPr>
+          <w:rFonts w:ascii="ヒラギノ明朝 ProN W3" w:eastAsia="ヒラギノ明朝 ProN W3" w:hAnsi="ヒラギノ明朝 ProN W3"/>
+          <w:sz w:val="20"/>
+          <w:szCs w:val="20"/>
+        </w:rPr>
+        <w:t xml:space="preserve"> Verification delays will continue to exceed 30–60 minutes</w:t>
       </w:r>
     </w:p>
     <w:p>
@@ -1618,7 +1643,7 @@
           <w:sz w:val="20"/>
           <w:szCs w:val="20"/>
         </w:rPr>
-        <w:t xml:space="preserve"> Verification delays will continue to exceed 30–60 minutes</w:t>
+        <w:t xml:space="preserve"> Operational cost remains enormous</w:t>
       </w:r>
     </w:p>
     <w:p>
@@ -1643,7 +1668,7 @@
           <w:sz w:val="20"/>
           <w:szCs w:val="20"/>
         </w:rPr>
-        <w:t xml:space="preserve"> Operational cost remains enormous</w:t>
+        <w:t xml:space="preserve"> False positives continue damaging brand trust</w:t>
       </w:r>
     </w:p>
     <w:p>
@@ -1668,7 +1693,7 @@
           <w:sz w:val="20"/>
           <w:szCs w:val="20"/>
         </w:rPr>
-        <w:t xml:space="preserve"> False positives continue damaging brand trust</w:t>
+        <w:t xml:space="preserve"> Verified-user badge value erodes</w:t>
       </w:r>
     </w:p>
     <w:p>
@@ -1693,31 +1718,6 @@
           <w:sz w:val="20"/>
           <w:szCs w:val="20"/>
         </w:rPr>
-        <w:t xml:space="preserve"> Verified-user badge value erodes</w:t>
-      </w:r>
-    </w:p>
-    <w:p>
-      <w:pPr>
-        <w:rPr>
-          <w:rFonts w:ascii="ヒラギノ明朝 ProN W3" w:eastAsia="ヒラギノ明朝 ProN W3" w:hAnsi="ヒラギノ明朝 ProN W3"/>
-          <w:sz w:val="20"/>
-          <w:szCs w:val="20"/>
-        </w:rPr>
-      </w:pPr>
-      <w:r>
-        <w:rPr>
-          <w:rFonts w:ascii="ヒラギノ明朝 ProN W3" w:eastAsia="ヒラギノ明朝 ProN W3" w:hAnsi="ヒラギノ明朝 ProN W3" w:hint="eastAsia"/>
-          <w:sz w:val="20"/>
-          <w:szCs w:val="20"/>
-        </w:rPr>
-        <w:t>•</w:t>
-      </w:r>
-      <w:r>
-        <w:rPr>
-          <w:rFonts w:ascii="ヒラギノ明朝 ProN W3" w:eastAsia="ヒラギノ明朝 ProN W3" w:hAnsi="ヒラギノ明朝 ProN W3"/>
-          <w:sz w:val="20"/>
-          <w:szCs w:val="20"/>
-        </w:rPr>
         <w:t xml:space="preserve"> Competitors adopting local-biometric models will gain decisive advantage</w:t>
       </w:r>
     </w:p>
@@ -2071,15 +2071,6 @@
         </w:rPr>
         <w:t>All three options dramatically outperform selfie-video verification in every category.</w:t>
       </w:r>
-    </w:p>
-    <w:p>
-      <w:pPr>
-        <w:rPr>
-          <w:rFonts w:ascii="ヒラギノ明朝 ProN W3" w:eastAsia="ヒラギノ明朝 ProN W3" w:hAnsi="ヒラギノ明朝 ProN W3"/>
-          <w:sz w:val="20"/>
-          <w:szCs w:val="20"/>
-        </w:rPr>
-      </w:pPr>
     </w:p>
     <w:p>
       <w:pPr>

</xml_diff>